<commit_message>
User testing documentation, Showcase handout
</commit_message>
<xml_diff>
--- a/Documentation/Audit_3/Showcase Handout.docx
+++ b/Documentation/Audit_3/Showcase Handout.docx
@@ -396,17 +396,7 @@
           <w:sz w:val="36"/>
           <w:lang w:val="en-AU"/>
         </w:rPr>
-        <w:t xml:space="preserve">for any course using the search bar </w:t>
-      </w:r>
-      <w:bookmarkStart w:id="0" w:name="_GoBack"/>
-      <w:bookmarkEnd w:id="0"/>
-      <w:r>
-        <w:rPr>
-          <w:rFonts w:ascii="Myriad Pro Light" w:hAnsi="Myriad Pro Light"/>
-          <w:sz w:val="36"/>
-          <w:lang w:val="en-AU"/>
-        </w:rPr>
-        <w:t>on the left</w:t>
+        <w:t>for any course using the search bar on the left</w:t>
       </w:r>
     </w:p>
     <w:p>
@@ -473,15 +463,7 @@
           <w:sz w:val="36"/>
           <w:lang w:val="en-AU"/>
         </w:rPr>
-        <w:t>an elective course slot</w:t>
-      </w:r>
-      <w:r>
-        <w:rPr>
-          <w:rFonts w:ascii="Myriad Pro Light" w:hAnsi="Myriad Pro Light"/>
-          <w:sz w:val="36"/>
-          <w:lang w:val="en-AU"/>
-        </w:rPr>
-        <w:t xml:space="preserve"> to only </w:t>
+        <w:t xml:space="preserve">an elective course slot to only </w:t>
       </w:r>
       <w:r>
         <w:rPr>
@@ -563,23 +545,7 @@
           <w:sz w:val="36"/>
           <w:lang w:val="en-AU"/>
         </w:rPr>
-        <w:t>a course</w:t>
-      </w:r>
-      <w:r>
-        <w:rPr>
-          <w:rFonts w:ascii="Myriad Pro Light" w:hAnsi="Myriad Pro Light"/>
-          <w:sz w:val="36"/>
-          <w:lang w:val="en-AU"/>
-        </w:rPr>
-        <w:t xml:space="preserve"> </w:t>
-      </w:r>
-      <w:r>
-        <w:rPr>
-          <w:rFonts w:ascii="Myriad Pro Light" w:hAnsi="Myriad Pro Light"/>
-          <w:sz w:val="36"/>
-          <w:lang w:val="en-AU"/>
-        </w:rPr>
-        <w:t xml:space="preserve">from the </w:t>
+        <w:t xml:space="preserve">a course from the </w:t>
       </w:r>
       <w:r>
         <w:rPr>
@@ -704,7 +670,23 @@
           <w:sz w:val="36"/>
           <w:lang w:val="en-AU"/>
         </w:rPr>
-        <w:t xml:space="preserve">   “computer”</w:t>
+        <w:t xml:space="preserve">   “</w:t>
+      </w:r>
+      <w:r>
+        <w:rPr>
+          <w:rFonts w:ascii="Myriad Pro Light" w:hAnsi="Myriad Pro Light"/>
+          <w:sz w:val="36"/>
+          <w:lang w:val="en-AU"/>
+        </w:rPr>
+        <w:t>systems</w:t>
+      </w:r>
+      <w:r>
+        <w:rPr>
+          <w:rFonts w:ascii="Myriad Pro Light" w:hAnsi="Myriad Pro Light"/>
+          <w:sz w:val="36"/>
+          <w:lang w:val="en-AU"/>
+        </w:rPr>
+        <w:t>”</w:t>
       </w:r>
       <w:r>
         <w:rPr>
@@ -745,7 +727,7 @@
           <w:sz w:val="36"/>
           <w:lang w:val="en-AU"/>
         </w:rPr>
-        <w:t>systems</w:t>
+        <w:t>computer</w:t>
       </w:r>
       <w:r>
         <w:rPr>
@@ -847,7 +829,6 @@
         </w:rPr>
         <w:tab/>
       </w:r>
-      <w:proofErr w:type="gramStart"/>
       <w:r>
         <w:rPr>
           <w:rFonts w:ascii="Myriad Pro" w:hAnsi="Myriad Pro"/>
@@ -879,16 +860,7 @@
           <w:sz w:val="36"/>
           <w:lang w:val="en-AU"/>
         </w:rPr>
-        <w:t>Theoretical</w:t>
-      </w:r>
-      <w:proofErr w:type="gramEnd"/>
-      <w:r>
-        <w:rPr>
-          <w:rFonts w:ascii="Myriad Pro Light" w:hAnsi="Myriad Pro Light"/>
-          <w:sz w:val="36"/>
-          <w:lang w:val="en-AU"/>
-        </w:rPr>
-        <w:t xml:space="preserve"> Computer Science</w:t>
+        <w:t>Theoretical Computer Science</w:t>
       </w:r>
     </w:p>
     <w:p>
@@ -955,7 +927,41 @@
           <w:sz w:val="36"/>
           <w:lang w:val="en-AU"/>
         </w:rPr>
-        <w:t xml:space="preserve">  how do I enrol? </w:t>
+        <w:t xml:space="preserve">  </w:t>
+      </w:r>
+      <w:r>
+        <w:rPr>
+          <w:rFonts w:ascii="Myriad Pro Light" w:hAnsi="Myriad Pro Light"/>
+          <w:sz w:val="36"/>
+          <w:lang w:val="en-AU"/>
+        </w:rPr>
+        <w:t>C</w:t>
+      </w:r>
+      <w:r>
+        <w:rPr>
+          <w:rFonts w:ascii="Myriad Pro Light" w:hAnsi="Myriad Pro Light"/>
+          <w:sz w:val="36"/>
+          <w:lang w:val="en-AU"/>
+        </w:rPr>
+        <w:t>an I use the same course for a major and a minor</w:t>
+      </w:r>
+      <w:r>
+        <w:rPr>
+          <w:rFonts w:ascii="Myriad Pro Light" w:hAnsi="Myriad Pro Light"/>
+          <w:sz w:val="36"/>
+          <w:lang w:val="en-AU"/>
+        </w:rPr>
+        <w:t>?</w:t>
+      </w:r>
+      <w:bookmarkStart w:id="0" w:name="_GoBack"/>
+      <w:bookmarkEnd w:id="0"/>
+      <w:r>
+        <w:rPr>
+          <w:rFonts w:ascii="Myriad Pro Light" w:hAnsi="Myriad Pro Light"/>
+          <w:sz w:val="36"/>
+          <w:lang w:val="en-AU"/>
+        </w:rPr>
+        <w:t xml:space="preserve"> </w:t>
       </w:r>
     </w:p>
     <w:p>
@@ -986,147 +992,63 @@
       <w:r>
         <w:rPr>
           <w:rFonts w:ascii="Myriad Pro Light" w:hAnsi="Myriad Pro Light"/>
-          <w:sz w:val="36"/>
-          <w:lang w:val="en-AU"/>
-        </w:rPr>
-        <w:t>w</w:t>
-      </w:r>
-      <w:r>
-        <w:rPr>
-          <w:rFonts w:ascii="Myriad Pro Light" w:hAnsi="Myriad Pro Light"/>
-          <w:sz w:val="36"/>
-          <w:lang w:val="en-AU"/>
-        </w:rPr>
-        <w:t>hat is an undergraduate?</w:t>
+          <w:color w:val="000000" w:themeColor="text1"/>
+          <w:sz w:val="36"/>
+          <w:lang w:val="en-AU"/>
+        </w:rPr>
+        <w:t>H</w:t>
+      </w:r>
+      <w:r>
+        <w:rPr>
+          <w:rFonts w:ascii="Myriad Pro Light" w:hAnsi="Myriad Pro Light"/>
+          <w:color w:val="000000" w:themeColor="text1"/>
+          <w:sz w:val="36"/>
+          <w:lang w:val="en-AU"/>
+        </w:rPr>
+        <w:t>ow do I delete courses?</w:t>
       </w:r>
     </w:p>
     <w:p>
       <w:pPr>
-        <w:rPr>
-          <w:rFonts w:ascii="Myriad Pro Light" w:hAnsi="Myriad Pro Light"/>
-          <w:sz w:val="36"/>
-          <w:lang w:val="en-AU"/>
-        </w:rPr>
-      </w:pPr>
-      <w:r>
-        <w:rPr>
-          <w:rFonts w:ascii="Myriad Pro Light" w:hAnsi="Myriad Pro Light"/>
-          <w:sz w:val="36"/>
-          <w:lang w:val="en-AU"/>
-        </w:rPr>
-        <w:br w:type="page"/>
-      </w:r>
-    </w:p>
-    <w:p>
-      <w:pPr>
-        <w:rPr>
-          <w:rFonts w:ascii="Myriad Pro Light" w:hAnsi="Myriad Pro Light"/>
-          <w:sz w:val="36"/>
-          <w:lang w:val="en-AU"/>
-        </w:rPr>
-      </w:pPr>
-      <w:r>
-        <w:rPr>
-          <w:rFonts w:ascii="Myriad Pro Light" w:hAnsi="Myriad Pro Light"/>
-          <w:sz w:val="36"/>
-          <w:lang w:val="en-AU"/>
-        </w:rPr>
-        <w:lastRenderedPageBreak/>
-        <w:br w:type="page"/>
-      </w:r>
-    </w:p>
-    <w:p>
-      <w:pPr>
         <w:pStyle w:val="ListParagraph"/>
         <w:numPr>
-          <w:ilvl w:val="0"/>
+          <w:ilvl w:val="1"/>
           <w:numId w:val="1"/>
         </w:numPr>
-        <w:spacing w:line="360" w:lineRule="auto"/>
-        <w:rPr>
-          <w:rFonts w:ascii="Myriad Pro Light" w:hAnsi="Myriad Pro Light"/>
-          <w:sz w:val="36"/>
-          <w:lang w:val="en-AU"/>
-        </w:rPr>
-      </w:pPr>
-      <w:r>
-        <w:rPr>
-          <w:rFonts w:ascii="Myriad Pro Light" w:hAnsi="Myriad Pro Light"/>
-          <w:sz w:val="36"/>
-          <w:lang w:val="en-AU"/>
-        </w:rPr>
-        <w:t xml:space="preserve">Start </w:t>
-      </w:r>
-      <w:r>
-        <w:rPr>
-          <w:rFonts w:ascii="Myriad Pro" w:hAnsi="Myriad Pro"/>
-          <w:color w:val="0051AD"/>
-          <w:sz w:val="36"/>
-          <w:lang w:val="en-AU"/>
-        </w:rPr>
-        <w:t>planning</w:t>
-      </w:r>
-      <w:r>
-        <w:rPr>
-          <w:rFonts w:ascii="Myriad Pro Light" w:hAnsi="Myriad Pro Light"/>
-          <w:sz w:val="36"/>
-          <w:lang w:val="en-AU"/>
-        </w:rPr>
-        <w:t xml:space="preserve"> a </w:t>
-      </w:r>
-      <w:r>
-        <w:rPr>
-          <w:rFonts w:ascii="Myriad Pro" w:hAnsi="Myriad Pro"/>
-          <w:sz w:val="36"/>
-          <w:lang w:val="en-AU"/>
-        </w:rPr>
-        <w:t>Bachelor of</w:t>
-      </w:r>
-      <w:r>
-        <w:rPr>
-          <w:rFonts w:ascii="Myriad Pro Light" w:hAnsi="Myriad Pro Light"/>
-          <w:b/>
-          <w:sz w:val="36"/>
-          <w:lang w:val="en-AU"/>
-        </w:rPr>
-        <w:t xml:space="preserve"> </w:t>
-      </w:r>
-      <w:r>
-        <w:rPr>
-          <w:rFonts w:ascii="Myriad Pro" w:hAnsi="Myriad Pro"/>
-          <w:sz w:val="36"/>
-          <w:lang w:val="en-AU"/>
-        </w:rPr>
-        <w:t xml:space="preserve">Economics </w:t>
-      </w:r>
-      <w:r>
-        <w:rPr>
-          <w:rFonts w:ascii="Myriad Pro Light" w:hAnsi="Myriad Pro Light"/>
-          <w:sz w:val="36"/>
-          <w:lang w:val="en-AU"/>
-        </w:rPr>
-        <w:t>degree</w:t>
-      </w:r>
-    </w:p>
-    <w:p>
-      <w:pPr>
-        <w:spacing w:line="360" w:lineRule="auto"/>
-        <w:rPr>
-          <w:rFonts w:ascii="Myriad Pro Light" w:hAnsi="Myriad Pro Light"/>
-          <w:sz w:val="36"/>
-          <w:lang w:val="en-AU"/>
-        </w:rPr>
-      </w:pPr>
-    </w:p>
-    <w:p>
-      <w:pPr>
-        <w:spacing w:line="360" w:lineRule="auto"/>
-        <w:rPr>
-          <w:rFonts w:ascii="Myriad Pro Light" w:hAnsi="Myriad Pro Light"/>
-          <w:sz w:val="36"/>
-          <w:lang w:val="en-AU"/>
-        </w:rPr>
-      </w:pPr>
+        <w:spacing w:line="312" w:lineRule="auto"/>
+        <w:contextualSpacing w:val="0"/>
+        <w:rPr>
+          <w:rFonts w:ascii="Myriad Pro" w:hAnsi="Myriad Pro"/>
+          <w:color w:val="0051AD"/>
+          <w:sz w:val="36"/>
+          <w:lang w:val="en-AU"/>
+        </w:rPr>
+      </w:pPr>
+      <w:r>
+        <w:rPr>
+          <w:rFonts w:ascii="Myriad Pro" w:hAnsi="Myriad Pro"/>
+          <w:color w:val="0051AD"/>
+          <w:sz w:val="36"/>
+          <w:lang w:val="en-AU"/>
+        </w:rPr>
+        <w:t xml:space="preserve">Try:  </w:t>
+      </w:r>
+      <w:r>
+        <w:rPr>
+          <w:rFonts w:ascii="Myriad Pro Light" w:hAnsi="Myriad Pro Light"/>
+          <w:sz w:val="36"/>
+          <w:lang w:val="en-AU"/>
+        </w:rPr>
+        <w:t>H</w:t>
+      </w:r>
+      <w:r>
+        <w:rPr>
+          <w:rFonts w:ascii="Myriad Pro Light" w:hAnsi="Myriad Pro Light"/>
+          <w:sz w:val="36"/>
+          <w:lang w:val="en-AU"/>
+        </w:rPr>
+        <w:t>ow do I use search filters?</w:t>
+      </w:r>
     </w:p>
     <w:sectPr>
       <w:pgSz w:w="11900" w:h="16840"/>
@@ -1663,6 +1585,7 @@
   <w:style w:type="character" w:default="1" w:styleId="DefaultParagraphFont">
     <w:name w:val="Default Paragraph Font"/>
     <w:uiPriority w:val="1"/>
+    <w:semiHidden/>
     <w:unhideWhenUsed/>
   </w:style>
   <w:style w:type="table" w:default="1" w:styleId="TableNormal">

</xml_diff>